<commit_message>
adição de frase na página sobre
</commit_message>
<xml_diff>
--- a/Docs/PowerShell.docx
+++ b/Docs/PowerShell.docx
@@ -20,23 +20,77 @@
     </w:p>
     <w:p>
       <w:r>
-        <w:t>//Para que serve</w:t>
-      </w:r>
-    </w:p>
-    <w:p>
-      <w:r>
-        <w:t>//Precisa de instalação?</w:t>
-      </w:r>
-    </w:p>
-    <w:p>
-      <w:r>
         <w:tab/>
-      </w:r>
+        <w:t>Segundo a definição da própria Microsoft, o Power Shell é “</w:t>
+      </w:r>
+      <w:r>
+        <w:t>uma solução de automação de tarefas multiplataforma que consiste em um shell de linha de comando, em uma linguagem de script e uma estrutura de gerenciamento de configuração.</w:t>
+      </w:r>
+      <w:r>
+        <w:t xml:space="preserve">”. (Microsoft, </w:t>
+      </w:r>
+      <w:r>
+        <w:t>https://learn.microsoft.com/pt-br/powershell/scripting/overview?view=powershell-7.3</w:t>
+      </w:r>
+      <w:r>
+        <w:t>)</w:t>
+      </w:r>
+    </w:p>
+    <w:p>
+      <w:pPr>
+        <w:ind w:firstLine="708"/>
+      </w:pPr>
+      <w:r>
+        <w:t xml:space="preserve">Com o </w:t>
+      </w:r>
+      <w:proofErr w:type="spellStart"/>
+      <w:r>
+        <w:t>power</w:t>
+      </w:r>
+      <w:proofErr w:type="spellEnd"/>
+      <w:r>
+        <w:t xml:space="preserve"> shell é possível realizar todas as tarefas comumente realizadas em um CLI (Command </w:t>
+      </w:r>
+      <w:proofErr w:type="spellStart"/>
+      <w:r>
+        <w:t>line</w:t>
+      </w:r>
+      <w:proofErr w:type="spellEnd"/>
+      <w:r>
+        <w:t xml:space="preserve"> interface), como navegação e manipulação de diretórios, definição de configurações e execução de scripts.</w:t>
+      </w:r>
+    </w:p>
+    <w:p>
+      <w:pPr>
+        <w:ind w:firstLine="708"/>
+      </w:pPr>
+      <w:r>
+        <w:tab/>
+        <w:t xml:space="preserve">Com o </w:t>
+      </w:r>
+      <w:proofErr w:type="spellStart"/>
+      <w:r>
+        <w:t>ClLI</w:t>
+      </w:r>
+      <w:proofErr w:type="spellEnd"/>
+      <w:r>
+        <w:t xml:space="preserve"> desenvolvido pela Microsoft temos diversas funcionalidades como armazenamento de histórico de comandos, </w:t>
+      </w:r>
+      <w:proofErr w:type="gramStart"/>
+      <w:r>
+        <w:t>auto complete</w:t>
+      </w:r>
+      <w:proofErr w:type="gramEnd"/>
+      <w:r>
+        <w:t xml:space="preserve"> e, além de tudo, ser totalmente acessível para ser utilizado com leitores de tela, como o NVDA.</w:t>
+      </w:r>
+    </w:p>
+    <w:p>
       <w:r>
         <w:t>O Windows Power Shell não precisa se</w:t>
       </w:r>
       <w:r>
-        <w:t xml:space="preserve">r instalado no computador, ele faz parte dos aplicativos instalados juntamente com o Windows 10. Em adicional, poder ser instalado o Windows Terminal, que adiciona algumas funcionalidades durante o uso do </w:t>
+        <w:t xml:space="preserve">r instalado no computador, ele faz parte dos aplicativos instalados juntamente com o Windows 10. Em adicional, pode ser instalado o Windows Terminal, que adiciona algumas funcionalidades durante o uso do </w:t>
       </w:r>
       <w:proofErr w:type="spellStart"/>
       <w:r>
@@ -44,15 +98,16 @@
       </w:r>
       <w:proofErr w:type="spellEnd"/>
       <w:r>
-        <w:t xml:space="preserve"> Shell, ponto este que será </w:t>
-      </w:r>
-      <w:proofErr w:type="gramStart"/>
-      <w:r>
-        <w:t>melhor</w:t>
-      </w:r>
-      <w:proofErr w:type="gramEnd"/>
-      <w:r>
-        <w:t xml:space="preserve"> abordado em um capítulo posterior.</w:t>
+        <w:t xml:space="preserve"> Shell, ponto este que será melhor abordado em um capítulo posterior</w:t>
+      </w:r>
+      <w:r>
+        <w:t xml:space="preserve">. Em adicional, não se limita ao Windows, já que pode ser instalado </w:t>
+      </w:r>
+      <w:r>
+        <w:t xml:space="preserve">nos sistemas operacionais </w:t>
+      </w:r>
+      <w:r>
+        <w:t>Mac e Linux.</w:t>
       </w:r>
     </w:p>
     <w:p/>
@@ -66,29 +121,8 @@
     </w:p>
     <w:p>
       <w:r>
-        <w:t xml:space="preserve">// Abrindo o </w:t>
-      </w:r>
-      <w:proofErr w:type="spellStart"/>
-      <w:r>
-        <w:t>power</w:t>
-      </w:r>
-      <w:proofErr w:type="spellEnd"/>
-      <w:r>
-        <w:t xml:space="preserve"> shell </w:t>
-      </w:r>
-    </w:p>
-    <w:p>
-      <w:r>
         <w:tab/>
-        <w:t xml:space="preserve">Para inicializar o Power Shell basta pressionar a tecla Windows, ou </w:t>
-      </w:r>
-      <w:proofErr w:type="spellStart"/>
-      <w:r>
-        <w:t>ou</w:t>
-      </w:r>
-      <w:proofErr w:type="spellEnd"/>
-      <w:r>
-        <w:t xml:space="preserve"> as teclas </w:t>
+        <w:t xml:space="preserve">Para inicializar o Power Shell basta pressionar a tecla Windows, ou as teclas </w:t>
       </w:r>
       <w:proofErr w:type="spellStart"/>
       <w:r>
@@ -97,11 +131,6 @@
       <w:proofErr w:type="spellEnd"/>
       <w:r>
         <w:t>, e digitar as iniciais do programa. Assim que a lista de correspondências for carregada basta clicar no referente ao desejado.</w:t>
-      </w:r>
-    </w:p>
-    <w:p>
-      <w:r>
-        <w:t xml:space="preserve">// Diretório inicial </w:t>
       </w:r>
     </w:p>
     <w:p>
@@ -112,7 +141,30 @@
     </w:p>
     <w:p>
       <w:r>
-        <w:t xml:space="preserve">// Adicionar um link para melhor explicação do que são diretórios e pastas </w:t>
+        <w:tab/>
+        <w:t xml:space="preserve">De modo ilustrativo, o </w:t>
+      </w:r>
+      <w:proofErr w:type="spellStart"/>
+      <w:r>
+        <w:t>power</w:t>
+      </w:r>
+      <w:proofErr w:type="spellEnd"/>
+      <w:r>
+        <w:t xml:space="preserve"> shell  é uma janela de fundo preto com a lista de comandos executados em tonalidade branca, por padrão. Como todo aplicativo do Windows, possui a barra de sistema, acessada pelo atalho </w:t>
+      </w:r>
+      <w:proofErr w:type="spellStart"/>
+      <w:r>
+        <w:t>alt</w:t>
+      </w:r>
+      <w:proofErr w:type="spellEnd"/>
+      <w:r>
+        <w:t xml:space="preserve"> + espaço, contendo as opções de minimizar, ampliar e fechar a janela, além de algumas adicionais. </w:t>
+      </w:r>
+    </w:p>
+    <w:p>
+      <w:r>
+        <w:tab/>
+        <w:t>Dica: manter a janela ampliada pode facilitar a leitura do histórico de comandos, já que haverá um menor número de quebras de linhas.</w:t>
       </w:r>
     </w:p>
     <w:p>
@@ -129,27 +181,191 @@
         <w:t xml:space="preserve"> shell, as seguintes informações serão lidas:</w:t>
       </w:r>
     </w:p>
+    <w:p>
+      <w:pPr>
+        <w:rPr>
+          <w:lang w:val="en-US"/>
+        </w:rPr>
+      </w:pPr>
+      <w:r>
+        <w:rPr>
+          <w:lang w:val="en-US"/>
+        </w:rPr>
+        <w:t>“</w:t>
+      </w:r>
+      <w:r>
+        <w:rPr>
+          <w:lang w:val="en-US"/>
+        </w:rPr>
+        <w:t>Windows PowerShell</w:t>
+      </w:r>
+    </w:p>
+    <w:p>
+      <w:r>
+        <w:rPr>
+          <w:lang w:val="en-US"/>
+        </w:rPr>
+        <w:t xml:space="preserve">Copyright (C) Microsoft Corporation. </w:t>
+      </w:r>
+      <w:r>
+        <w:t>Todos os direitos reservados.</w:t>
+      </w:r>
+    </w:p>
     <w:p/>
     <w:p>
       <w:r>
-        <w:t xml:space="preserve">// Ativação da pontuação </w:t>
-      </w:r>
-    </w:p>
-    <w:p>
-      <w:r>
-        <w:t xml:space="preserve">// Comandos de navegação básica </w:t>
-      </w:r>
-    </w:p>
-    <w:p>
-      <w:r>
-        <w:t xml:space="preserve">// Revisão do texto presente na linha de comando </w:t>
-      </w:r>
-    </w:p>
-    <w:p>
-      <w:r>
-        <w:t xml:space="preserve">// Histórico de comandos  </w:t>
-      </w:r>
-    </w:p>
+        <w:t xml:space="preserve">Experimente a nova plataforma cruzada </w:t>
+      </w:r>
+      <w:proofErr w:type="spellStart"/>
+      <w:r>
+        <w:t>PowerShell</w:t>
+      </w:r>
+      <w:proofErr w:type="spellEnd"/>
+      <w:r>
+        <w:t xml:space="preserve"> https://aka.ms/pscore6</w:t>
+      </w:r>
+    </w:p>
+    <w:p/>
+    <w:p>
+      <w:r>
+        <w:lastRenderedPageBreak/>
+        <w:t xml:space="preserve">Aviso: o </w:t>
+      </w:r>
+      <w:proofErr w:type="spellStart"/>
+      <w:r>
+        <w:t>PowerShell</w:t>
+      </w:r>
+      <w:proofErr w:type="spellEnd"/>
+      <w:r>
+        <w:t xml:space="preserve"> detectou que você talvez esteja usando um leitor de tela e tenha desabilitado o </w:t>
+      </w:r>
+      <w:proofErr w:type="spellStart"/>
+      <w:r>
+        <w:t>PSReadLine</w:t>
+      </w:r>
+      <w:proofErr w:type="spellEnd"/>
+      <w:r>
+        <w:t xml:space="preserve"> para fins</w:t>
+      </w:r>
+    </w:p>
+    <w:p>
+      <w:r>
+        <w:t xml:space="preserve"> de compatibilidade. Se desejar reabilitá-lo, execute '</w:t>
+      </w:r>
+      <w:proofErr w:type="spellStart"/>
+      <w:r>
+        <w:t>Import</w:t>
+      </w:r>
+      <w:proofErr w:type="spellEnd"/>
+      <w:r>
+        <w:t xml:space="preserve">-Module </w:t>
+      </w:r>
+      <w:proofErr w:type="spellStart"/>
+      <w:r>
+        <w:t>PSReadLine</w:t>
+      </w:r>
+      <w:proofErr w:type="spellEnd"/>
+      <w:r>
+        <w:t>'.</w:t>
+      </w:r>
+    </w:p>
+    <w:p/>
+    <w:p>
+      <w:r>
+        <w:t>PS C:\Users\Windows10&gt;</w:t>
+      </w:r>
+      <w:r>
+        <w:t>”</w:t>
+      </w:r>
+    </w:p>
+    <w:p/>
+    <w:p>
+      <w:r>
+        <w:tab/>
+        <w:t>O primeiro bloco de texto apresenta as informações de inicialização do programa e, em especial, a última linha lida se refere ao diretório atual, que é o padrão para o usuário ativo no Windows.</w:t>
+      </w:r>
+    </w:p>
+    <w:p>
+      <w:pPr>
+        <w:ind w:firstLine="708"/>
+      </w:pPr>
+      <w:r>
+        <w:t>Para obter todos os detalhes, é imprescindível, na maioria dos casos, o uso dos sinais de pontuaçã</w:t>
+      </w:r>
+      <w:r>
+        <w:t>o, utilizados para delimitar as pastas, textos e métodos. Para isso, é possível utilizar o comando NVDA + p, alternando a granularidade da leitura de pontuações.</w:t>
+      </w:r>
+    </w:p>
+    <w:p>
+      <w:pPr>
+        <w:ind w:firstLine="708"/>
+      </w:pPr>
+    </w:p>
+    <w:p>
+      <w:pPr>
+        <w:ind w:firstLine="708"/>
+      </w:pPr>
+      <w:r>
+        <w:t xml:space="preserve">Toda ação executada se limita a linha de comando, que pode ser lida pressionando a tecla seta para baixo. O diretório atual será lido seguido pelo texto que se encontra na linha de comando. A partir </w:t>
+      </w:r>
+      <w:proofErr w:type="gramStart"/>
+      <w:r>
+        <w:t>daqui, a</w:t>
+      </w:r>
+      <w:proofErr w:type="gramEnd"/>
+      <w:r>
+        <w:t xml:space="preserve"> manipulação do texto segue os princípios básicos definidos pelo leitor de tela.</w:t>
+      </w:r>
+    </w:p>
+    <w:p>
+      <w:pPr>
+        <w:ind w:firstLine="708"/>
+      </w:pPr>
+      <w:r>
+        <w:tab/>
+        <w:t xml:space="preserve">Dica: Ao utilizar o comando de deleção, por uso do </w:t>
+      </w:r>
+      <w:proofErr w:type="spellStart"/>
+      <w:r>
+        <w:t>backspace</w:t>
+      </w:r>
+      <w:proofErr w:type="spellEnd"/>
+      <w:r>
+        <w:t xml:space="preserve"> ou delete, conjunto a tecla Ctrl, para atingir palavras, espaços serão considerados como palavras individuais. Ou seja, ao escrever uma palavra seguida de um espaço, para excluí-la será necessário realizar o comando </w:t>
+      </w:r>
+      <w:proofErr w:type="spellStart"/>
+      <w:r>
+        <w:t>Ctrl+backspace</w:t>
+      </w:r>
+      <w:proofErr w:type="spellEnd"/>
+      <w:r>
+        <w:t xml:space="preserve"> duas vezes.</w:t>
+      </w:r>
+    </w:p>
+    <w:p>
+      <w:pPr>
+        <w:ind w:firstLine="708"/>
+      </w:pPr>
+    </w:p>
+    <w:p>
+      <w:pPr>
+        <w:pStyle w:val="Ttulo3"/>
+      </w:pPr>
+      <w:r>
+        <w:t>Histórico de comandos</w:t>
+      </w:r>
+    </w:p>
+    <w:p>
+      <w:r>
+        <w:t>// Lista de histórico</w:t>
+      </w:r>
+    </w:p>
+    <w:p>
+      <w:r>
+        <w:t xml:space="preserve">// Pode ser editado </w:t>
+      </w:r>
+    </w:p>
+    <w:p/>
     <w:p>
       <w:pPr>
         <w:pStyle w:val="Ttulo2"/>
@@ -222,16 +438,21 @@
     </w:p>
     <w:p>
       <w:r>
+        <w:t xml:space="preserve">//  </w:t>
+      </w:r>
+      <w:r>
+        <w:t xml:space="preserve">Criando uma nova pasta </w:t>
+      </w:r>
+    </w:p>
+    <w:p>
+      <w:r>
+        <w:t xml:space="preserve">// Criando várias pastas simultaneamente </w:t>
+      </w:r>
+    </w:p>
+    <w:p>
+      <w:r>
         <w:lastRenderedPageBreak/>
-        <w:t xml:space="preserve">//  </w:t>
-      </w:r>
-      <w:r>
-        <w:t xml:space="preserve">Criando uma nova pasta </w:t>
-      </w:r>
-    </w:p>
-    <w:p>
-      <w:r>
-        <w:t xml:space="preserve">// Criando várias pastas simultaneamente </w:t>
+        <w:t xml:space="preserve">// limpando o console </w:t>
       </w:r>
     </w:p>
     <w:p>
@@ -788,7 +1009,6 @@
   <w:style w:type="character" w:default="1" w:styleId="Fontepargpadro">
     <w:name w:val="Default Paragraph Font"/>
     <w:uiPriority w:val="1"/>
-    <w:semiHidden/>
     <w:unhideWhenUsed/>
   </w:style>
   <w:style w:type="table" w:default="1" w:styleId="Tabelanormal">

</xml_diff>

<commit_message>
Adição de modelos e correção de bugs
</commit_message>
<xml_diff>
--- a/Docs/PowerShell.docx
+++ b/Docs/PowerShell.docx
@@ -82,7 +82,10 @@
       </w:r>
       <w:proofErr w:type="gramEnd"/>
       <w:r>
-        <w:t xml:space="preserve"> e, além de tudo, ser totalmente acessível para ser utilizado com leitores de tela, como o NVDA.</w:t>
+        <w:t xml:space="preserve"> e, além de tudo, </w:t>
+      </w:r>
+      <w:r>
+        <w:t>Possuir acessibilidade para usuários de leitores de tela, como o NVDA.</w:t>
       </w:r>
     </w:p>
     <w:p>
@@ -90,7 +93,13 @@
         <w:t>O Windows Power Shell não precisa se</w:t>
       </w:r>
       <w:r>
-        <w:t xml:space="preserve">r instalado no computador, ele faz parte dos aplicativos instalados juntamente com o Windows 10. Em adicional, pode ser instalado o Windows Terminal, que adiciona algumas funcionalidades durante o uso do </w:t>
+        <w:t xml:space="preserve">r instalado no computador, </w:t>
+      </w:r>
+      <w:r>
+        <w:t xml:space="preserve">uma vez que faz </w:t>
+      </w:r>
+      <w:r>
+        <w:t xml:space="preserve">parte dos aplicativos instalados juntamente com o Windows 10. Em adicional, pode ser instalado o Windows Terminal, que adiciona algumas funcionalidades durante o uso do </w:t>
       </w:r>
       <w:proofErr w:type="spellStart"/>
       <w:r>
@@ -136,7 +145,43 @@
     <w:p>
       <w:r>
         <w:tab/>
-        <w:t>Assim que o programa é iniciado uma janela será aberta, indicando as informações iniciais, além do diretório padrão, que é referente a pasta do usuário atual. Utilizarei aqui as palavras pasta e diretório como sinônimos. Os diretórios nada mais são que o local onde agrupamos os arquivos, de modo a deixa-los organizados no armazenamento do computador.</w:t>
+        <w:t xml:space="preserve">Assim que o programa é iniciado uma janela será aberta, indicando as informações iniciais, além do diretório padrão, que é referente a pasta do usuário atual. </w:t>
+      </w:r>
+    </w:p>
+    <w:p>
+      <w:pPr>
+        <w:ind w:firstLine="708"/>
+      </w:pPr>
+      <w:r>
+        <w:t>Observação: u</w:t>
+      </w:r>
+      <w:r>
+        <w:t xml:space="preserve">tilizarei aqui as palavras pasta e diretório como sinônimos. </w:t>
+      </w:r>
+    </w:p>
+    <w:p>
+      <w:pPr>
+        <w:ind w:left="708" w:firstLine="708"/>
+      </w:pPr>
+      <w:r>
+        <w:t xml:space="preserve">Os diretórios nada mais são que </w:t>
+      </w:r>
+      <w:r>
+        <w:t xml:space="preserve">os locais </w:t>
+      </w:r>
+      <w:r>
+        <w:t xml:space="preserve">onde agrupamos os arquivos, de modo a </w:t>
+      </w:r>
+      <w:proofErr w:type="gramStart"/>
+      <w:r>
+        <w:t>deixa-los</w:t>
+      </w:r>
+      <w:proofErr w:type="gramEnd"/>
+      <w:r>
+        <w:t xml:space="preserve"> organizados </w:t>
+      </w:r>
+      <w:r>
+        <w:t>na memória do computador.</w:t>
       </w:r>
     </w:p>
     <w:p>
@@ -158,13 +203,19 @@
       </w:r>
       <w:proofErr w:type="spellEnd"/>
       <w:r>
-        <w:t xml:space="preserve"> + espaço, contendo as opções de minimizar, ampliar e fechar a janela, além de algumas adicionais. </w:t>
+        <w:t xml:space="preserve"> + espaço, contendo as opções de minimizar, ampliar e fechar a janela, além de algumas adicionais</w:t>
+      </w:r>
+      <w:r>
+        <w:t>, apresentando propriedades específicas do programa.</w:t>
       </w:r>
     </w:p>
     <w:p>
       <w:r>
         <w:tab/>
-        <w:t>Dica: manter a janela ampliada pode facilitar a leitura do histórico de comandos, já que haverá um menor número de quebras de linhas.</w:t>
+        <w:t>Dica: manter a janela ampliada pode facilitar a leitura do histórico de comandos, já que haverá um menor número de quebras de linha</w:t>
+      </w:r>
+      <w:r>
+        <w:t>s e, consequentemente, menor número de interrupções na leitura ou necessidade de atuação na navegação.</w:t>
       </w:r>
     </w:p>
     <w:p>
@@ -191,13 +242,7 @@
         <w:rPr>
           <w:lang w:val="en-US"/>
         </w:rPr>
-        <w:t>“</w:t>
-      </w:r>
-      <w:r>
-        <w:rPr>
-          <w:lang w:val="en-US"/>
-        </w:rPr>
-        <w:t>Windows PowerShell</w:t>
+        <w:t>“Windows PowerShell</w:t>
       </w:r>
     </w:p>
     <w:p>
@@ -214,6 +259,7 @@
     <w:p/>
     <w:p>
       <w:r>
+        <w:lastRenderedPageBreak/>
         <w:t xml:space="preserve">Experimente a nova plataforma cruzada </w:t>
       </w:r>
       <w:proofErr w:type="spellStart"/>
@@ -228,7 +274,6 @@
     <w:p/>
     <w:p>
       <w:r>
-        <w:lastRenderedPageBreak/>
         <w:t xml:space="preserve">Aviso: o </w:t>
       </w:r>
       <w:proofErr w:type="spellStart"/>
@@ -272,10 +317,7 @@
     <w:p/>
     <w:p>
       <w:r>
-        <w:t>PS C:\Users\Windows10&gt;</w:t>
-      </w:r>
-      <w:r>
-        <w:t>”</w:t>
+        <w:t>PS C:\Users\Windows10&gt;”</w:t>
       </w:r>
     </w:p>
     <w:p/>
@@ -357,36 +399,276 @@
     </w:p>
     <w:p>
       <w:r>
-        <w:t>// Lista de histórico</w:t>
-      </w:r>
-    </w:p>
-    <w:p>
-      <w:r>
-        <w:t xml:space="preserve">// Pode ser editado </w:t>
-      </w:r>
-    </w:p>
-    <w:p/>
+        <w:tab/>
+        <w:t xml:space="preserve">Como mencionado anteriormente, quando pressionada a tecla direcional para baixo, o leitor apresentará as informações contidas na linha de comando. Com as setas laterais, direita e esquerda, será possível navegar pelo texto inserido. Todavia, uma vez pressionado a seta direcional para </w:t>
+      </w:r>
+      <w:r>
+        <w:t>cima, obteremos acesso a todo histórico de comandos utilizados durante a execução do programa.</w:t>
+      </w:r>
+    </w:p>
+    <w:p>
+      <w:r>
+        <w:tab/>
+        <w:t xml:space="preserve">A cada novo pressionamento </w:t>
+      </w:r>
+      <w:proofErr w:type="spellStart"/>
+      <w:r>
+        <w:t>da</w:t>
+      </w:r>
+      <w:proofErr w:type="spellEnd"/>
+      <w:r>
+        <w:t xml:space="preserve"> tecla “seta para cima”, selecionaremos a entrada anterior utilizada e, com a “seta para baixo” selecionamos a entrada posterior. É preciso notar, entretanto, que, uma vez pressionada a tecla para acesso ao histórico, mesmo pressionando a tecla para baixo até o final da lista, não conseguiremos retornar para o estado da linha de comando vazia. Ou seja, para escrever um novo comando desde o início, será preciso deletar o texto correspondente ao apresentado pelo histórico.</w:t>
+      </w:r>
+    </w:p>
+    <w:p>
+      <w:r>
+        <w:tab/>
+        <w:t>É permitido, ademais, o reaproveitamento dos comandos do histórico, realizando alterações no texto. Para tanto, basta navegar com as setas direcionais até o comando em que é necessário fazer alguma modificação e utilizar da edição tradicional de texto para modificar o conteúdo necessário.</w:t>
+      </w:r>
+    </w:p>
     <w:p>
       <w:pPr>
         <w:pStyle w:val="Ttulo2"/>
       </w:pPr>
       <w:r>
+        <w:lastRenderedPageBreak/>
         <w:t>Navegando por diretórios</w:t>
       </w:r>
     </w:p>
     <w:p>
       <w:r>
-        <w:t xml:space="preserve">// Comando </w:t>
+        <w:tab/>
+        <w:t xml:space="preserve">O primeiro comando apresentado no artigo e que, provavelmente, será </w:t>
+      </w:r>
+      <w:r>
+        <w:t>o mais utilizado por você durante o uso do Power Shell, é o “</w:t>
       </w:r>
       <w:proofErr w:type="spellStart"/>
       <w:r>
         <w:t>cd</w:t>
       </w:r>
       <w:proofErr w:type="spellEnd"/>
-    </w:p>
-    <w:p>
-      <w:r>
-        <w:t xml:space="preserve">// Autuo complete </w:t>
+      <w:r>
+        <w:t xml:space="preserve">”, ou </w:t>
+      </w:r>
+      <w:proofErr w:type="spellStart"/>
+      <w:r>
+        <w:t>change</w:t>
+      </w:r>
+      <w:proofErr w:type="spellEnd"/>
+      <w:r>
+        <w:t xml:space="preserve"> </w:t>
+      </w:r>
+      <w:proofErr w:type="spellStart"/>
+      <w:r>
+        <w:t>directory</w:t>
+      </w:r>
+      <w:proofErr w:type="spellEnd"/>
+      <w:r>
+        <w:t xml:space="preserve"> (alterar diretório).</w:t>
+      </w:r>
+    </w:p>
+    <w:p>
+      <w:r>
+        <w:tab/>
+        <w:t xml:space="preserve">O nome do comando é </w:t>
+      </w:r>
+      <w:proofErr w:type="gramStart"/>
+      <w:r>
+        <w:t>auto explicativo</w:t>
+      </w:r>
+      <w:proofErr w:type="gramEnd"/>
+      <w:r>
+        <w:t>. O “</w:t>
+      </w:r>
+      <w:proofErr w:type="spellStart"/>
+      <w:r>
+        <w:t>cd</w:t>
+      </w:r>
+      <w:proofErr w:type="spellEnd"/>
+      <w:r>
+        <w:t>” é utilizado para acessar um diretório mediante inserção de seu caminho, ou nome, a partir do diretório atual.</w:t>
+      </w:r>
+    </w:p>
+    <w:p>
+      <w:r>
+        <w:tab/>
+        <w:t>Como exemplo, se eu estiver no diretório do meu usuári</w:t>
+      </w:r>
+      <w:r>
+        <w:t>o:</w:t>
+      </w:r>
+    </w:p>
+    <w:p>
+      <w:pPr>
+        <w:rPr>
+          <w:lang w:val="en-US"/>
+        </w:rPr>
+      </w:pPr>
+      <w:r>
+        <w:rPr>
+          <w:lang w:val="en-US"/>
+        </w:rPr>
+        <w:t>PS C:\Users\Windows10</w:t>
+      </w:r>
+      <w:r>
+        <w:rPr>
+          <w:lang w:val="en-US"/>
+        </w:rPr>
+        <w:t xml:space="preserve"> </w:t>
+      </w:r>
+      <w:r>
+        <w:rPr>
+          <w:lang w:val="en-US"/>
+        </w:rPr>
+        <w:t>&gt;</w:t>
+      </w:r>
+    </w:p>
+    <w:p>
+      <w:r>
+        <w:t>E utilize o c</w:t>
+      </w:r>
+      <w:r>
+        <w:t>omando “</w:t>
+      </w:r>
+      <w:proofErr w:type="spellStart"/>
+      <w:r>
+        <w:t>cd</w:t>
+      </w:r>
+      <w:proofErr w:type="spellEnd"/>
+      <w:r>
+        <w:t xml:space="preserve"> documentos”, acessarei a minha pasta de documentos. O meu caminho atual será, então:</w:t>
+      </w:r>
+    </w:p>
+    <w:p>
+      <w:pPr>
+        <w:rPr>
+          <w:lang w:val="en-US"/>
+        </w:rPr>
+      </w:pPr>
+      <w:r>
+        <w:rPr>
+          <w:lang w:val="en-US"/>
+        </w:rPr>
+        <w:t>PS C:\Users\Windows10</w:t>
+      </w:r>
+      <w:r>
+        <w:rPr>
+          <w:lang w:val="en-US"/>
+        </w:rPr>
+        <w:t>/documentos</w:t>
+      </w:r>
+      <w:r>
+        <w:rPr>
+          <w:lang w:val="en-US"/>
+        </w:rPr>
+        <w:t xml:space="preserve"> &gt;</w:t>
+      </w:r>
+    </w:p>
+    <w:p>
+      <w:r>
+        <w:tab/>
+        <w:t>A partir desse ponto, qualquer comando inserido será atuante na pasta em que estou localizado, ou seja, na pasta de documentos do meu usuário.</w:t>
+      </w:r>
+    </w:p>
+    <w:p>
+      <w:r>
+        <w:tab/>
+        <w:t>É preciso, entretanto, utilizar a nomenclatura correta da pasta em que quero me locomover. Caso contrário, um erro será lido, informando que o diretório não foi encontrado. É importante dizer que existem certas regras para a adição do nome da pasta:</w:t>
+      </w:r>
+    </w:p>
+    <w:p>
+      <w:pPr>
+        <w:pStyle w:val="PargrafodaLista"/>
+        <w:numPr>
+          <w:ilvl w:val="0"/>
+          <w:numId w:val="1"/>
+        </w:numPr>
+      </w:pPr>
+      <w:r>
+        <w:t>Letras maiúsculas e minúsculas são consideradas;</w:t>
+      </w:r>
+    </w:p>
+    <w:p>
+      <w:pPr>
+        <w:pStyle w:val="PargrafodaLista"/>
+        <w:numPr>
+          <w:ilvl w:val="0"/>
+          <w:numId w:val="1"/>
+        </w:numPr>
+      </w:pPr>
+      <w:r>
+        <w:t>Acentos ortográficos, se presentes, devem ser adicionados;</w:t>
+      </w:r>
+    </w:p>
+    <w:p>
+      <w:pPr>
+        <w:pStyle w:val="PargrafodaLista"/>
+        <w:numPr>
+          <w:ilvl w:val="0"/>
+          <w:numId w:val="1"/>
+        </w:numPr>
+      </w:pPr>
+      <w:r>
+        <w:t>Se a pasta de destino conter espaços, deve ser inserida entre aspas duplas, ou seja, a pasta (Textos Faculdade) deve ser acessada com o comando (</w:t>
+      </w:r>
+      <w:proofErr w:type="spellStart"/>
+      <w:r>
+        <w:t>cd</w:t>
+      </w:r>
+      <w:proofErr w:type="spellEnd"/>
+      <w:r>
+        <w:t xml:space="preserve"> “Documentos Faculdade”).</w:t>
+      </w:r>
+    </w:p>
+    <w:p>
+      <w:pPr>
+        <w:pStyle w:val="PargrafodaLista"/>
+        <w:ind w:left="1416"/>
+      </w:pPr>
+      <w:r>
+        <w:t xml:space="preserve">Para ajudar com a tarefa de escrever os nomes da forma correta, é possível utilizar o auto complete, que completa </w:t>
+      </w:r>
+      <w:r>
+        <w:t xml:space="preserve">a escrita, se é encontrada uma correspondência para o texto iniciado. Para tanto, basta utilizar a tecla </w:t>
+      </w:r>
+      <w:proofErr w:type="spellStart"/>
+      <w:r>
+        <w:t>tab</w:t>
+      </w:r>
+      <w:proofErr w:type="spellEnd"/>
+      <w:r>
+        <w:t xml:space="preserve">, localizada acima da tecla Caps </w:t>
+      </w:r>
+      <w:proofErr w:type="spellStart"/>
+      <w:r>
+        <w:t>Lock</w:t>
+      </w:r>
+      <w:proofErr w:type="spellEnd"/>
+      <w:r>
+        <w:t>/NVDA.</w:t>
+      </w:r>
+    </w:p>
+    <w:p>
+      <w:r>
+        <w:tab/>
+        <w:t>Com o pressionar da tecla “</w:t>
+      </w:r>
+      <w:proofErr w:type="spellStart"/>
+      <w:r>
+        <w:t>tab</w:t>
+      </w:r>
+      <w:proofErr w:type="spellEnd"/>
+      <w:r>
+        <w:t xml:space="preserve">” vamos para a próxima sugestão e, com  o pressionar do comando “Shift + </w:t>
+      </w:r>
+      <w:proofErr w:type="spellStart"/>
+      <w:r>
+        <w:t>tab</w:t>
+      </w:r>
+      <w:proofErr w:type="spellEnd"/>
+      <w:r>
+        <w:t>”, retornamos para a sugestão anterior.</w:t>
       </w:r>
     </w:p>
     <w:p>
@@ -394,7 +676,7 @@
         <w:pStyle w:val="Ttulo2"/>
       </w:pPr>
       <w:r>
-        <w:t xml:space="preserve">Acessando informações do console </w:t>
+        <w:t>Acessando informações do console</w:t>
       </w:r>
     </w:p>
     <w:p>
@@ -451,20 +733,20 @@
     </w:p>
     <w:p>
       <w:r>
+        <w:t xml:space="preserve">// limpando o console </w:t>
+      </w:r>
+    </w:p>
+    <w:p>
+      <w:r>
+        <w:t xml:space="preserve">// Seção do administrador e tentativa errada de acesso a informação </w:t>
+      </w:r>
+    </w:p>
+    <w:p>
+      <w:pPr>
+        <w:pStyle w:val="Ttulo2"/>
+      </w:pPr>
+      <w:r>
         <w:lastRenderedPageBreak/>
-        <w:t xml:space="preserve">// limpando o console </w:t>
-      </w:r>
-    </w:p>
-    <w:p>
-      <w:r>
-        <w:t xml:space="preserve">// Seção do administrador e tentativa errada de acesso a informação </w:t>
-      </w:r>
-    </w:p>
-    <w:p>
-      <w:pPr>
-        <w:pStyle w:val="Ttulo2"/>
-      </w:pPr>
-      <w:r>
         <w:t xml:space="preserve">Instalações adicionais </w:t>
       </w:r>
     </w:p>
@@ -518,6 +800,103 @@
     </w:sectPr>
   </w:body>
 </w:document>
+</file>
+
+<file path=word/numbering.xml><?xml version="1.0" encoding="utf-8"?>
+<w:numbering xmlns:wpc="http://schemas.microsoft.com/office/word/2010/wordprocessingCanvas" xmlns:cx="http://schemas.microsoft.com/office/drawing/2014/chartex" xmlns:cx1="http://schemas.microsoft.com/office/drawing/2015/9/8/chartex" xmlns:cx2="http://schemas.microsoft.com/office/drawing/2015/10/21/chartex" xmlns:cx3="http://schemas.microsoft.com/office/drawing/2016/5/9/chartex" xmlns:cx4="http://schemas.microsoft.com/office/drawing/2016/5/10/chartex" xmlns:cx5="http://schemas.microsoft.com/office/drawing/2016/5/11/chartex" xmlns:cx6="http://schemas.microsoft.com/office/drawing/2016/5/12/chartex" xmlns:cx7="http://schemas.microsoft.com/office/drawing/2016/5/13/chartex" xmlns:cx8="http://schemas.microsoft.com/office/drawing/2016/5/14/chartex" xmlns:mc="http://schemas.openxmlformats.org/markup-compatibility/2006" xmlns:aink="http://schemas.microsoft.com/office/drawing/2016/ink" xmlns:am3d="http://schemas.microsoft.com/office/drawing/2017/model3d" xmlns:o="urn:schemas-microsoft-com:office:office" xmlns:oel="http://schemas.microsoft.com/office/2019/extlst" xmlns:r="http://schemas.openxmlformats.org/officeDocument/2006/relationships" xmlns:m="http://schemas.openxmlformats.org/officeDocument/2006/math" xmlns:v="urn:schemas-microsoft-com:vml" xmlns:wp14="http://schemas.microsoft.com/office/word/2010/wordprocessingDrawing" xmlns:wp="http://schemas.openxmlformats.org/drawingml/2006/wordprocessingDrawing" xmlns:w10="urn:schemas-microsoft-com:office:word" xmlns:w="http://schemas.openxmlformats.org/wordprocessingml/2006/main" xmlns:w14="http://schemas.microsoft.com/office/word/2010/wordml" xmlns:w15="http://schemas.microsoft.com/office/word/2012/wordml" xmlns:w16cex="http://schemas.microsoft.com/office/word/2018/wordml/cex" xmlns:w16cid="http://schemas.microsoft.com/office/word/2016/wordml/cid" xmlns:w16="http://schemas.microsoft.com/office/word/2018/wordml" xmlns:w16sdtdh="http://schemas.microsoft.com/office/word/2020/wordml/sdtdatahash" xmlns:w16se="http://schemas.microsoft.com/office/word/2015/wordml/symex" xmlns:wpg="http://schemas.microsoft.com/office/word/2010/wordprocessingGroup" xmlns:wpi="http://schemas.microsoft.com/office/word/2010/wordprocessingInk" xmlns:wne="http://schemas.microsoft.com/office/word/2006/wordml" xmlns:wps="http://schemas.microsoft.com/office/word/2010/wordprocessingShape" mc:Ignorable="w14 w15 w16se w16cid w16 w16cex w16sdtdh wp14">
+  <w:abstractNum w:abstractNumId="0" w15:restartNumberingAfterBreak="0">
+    <w:nsid w:val="125D3281"/>
+    <w:multiLevelType w:val="hybridMultilevel"/>
+    <w:tmpl w:val="D3D2D1A0"/>
+    <w:lvl w:ilvl="0" w:tplc="0416000F">
+      <w:start w:val="1"/>
+      <w:numFmt w:val="decimal"/>
+      <w:lvlText w:val="%1."/>
+      <w:lvlJc w:val="left"/>
+      <w:pPr>
+        <w:ind w:left="720" w:hanging="360"/>
+      </w:pPr>
+      <w:rPr>
+        <w:rFonts w:hint="default"/>
+      </w:rPr>
+    </w:lvl>
+    <w:lvl w:ilvl="1" w:tplc="04160019" w:tentative="1">
+      <w:start w:val="1"/>
+      <w:numFmt w:val="lowerLetter"/>
+      <w:lvlText w:val="%2."/>
+      <w:lvlJc w:val="left"/>
+      <w:pPr>
+        <w:ind w:left="1440" w:hanging="360"/>
+      </w:pPr>
+    </w:lvl>
+    <w:lvl w:ilvl="2" w:tplc="0416001B" w:tentative="1">
+      <w:start w:val="1"/>
+      <w:numFmt w:val="lowerRoman"/>
+      <w:lvlText w:val="%3."/>
+      <w:lvlJc w:val="right"/>
+      <w:pPr>
+        <w:ind w:left="2160" w:hanging="180"/>
+      </w:pPr>
+    </w:lvl>
+    <w:lvl w:ilvl="3" w:tplc="0416000F" w:tentative="1">
+      <w:start w:val="1"/>
+      <w:numFmt w:val="decimal"/>
+      <w:lvlText w:val="%4."/>
+      <w:lvlJc w:val="left"/>
+      <w:pPr>
+        <w:ind w:left="2880" w:hanging="360"/>
+      </w:pPr>
+    </w:lvl>
+    <w:lvl w:ilvl="4" w:tplc="04160019" w:tentative="1">
+      <w:start w:val="1"/>
+      <w:numFmt w:val="lowerLetter"/>
+      <w:lvlText w:val="%5."/>
+      <w:lvlJc w:val="left"/>
+      <w:pPr>
+        <w:ind w:left="3600" w:hanging="360"/>
+      </w:pPr>
+    </w:lvl>
+    <w:lvl w:ilvl="5" w:tplc="0416001B" w:tentative="1">
+      <w:start w:val="1"/>
+      <w:numFmt w:val="lowerRoman"/>
+      <w:lvlText w:val="%6."/>
+      <w:lvlJc w:val="right"/>
+      <w:pPr>
+        <w:ind w:left="4320" w:hanging="180"/>
+      </w:pPr>
+    </w:lvl>
+    <w:lvl w:ilvl="6" w:tplc="0416000F" w:tentative="1">
+      <w:start w:val="1"/>
+      <w:numFmt w:val="decimal"/>
+      <w:lvlText w:val="%7."/>
+      <w:lvlJc w:val="left"/>
+      <w:pPr>
+        <w:ind w:left="5040" w:hanging="360"/>
+      </w:pPr>
+    </w:lvl>
+    <w:lvl w:ilvl="7" w:tplc="04160019" w:tentative="1">
+      <w:start w:val="1"/>
+      <w:numFmt w:val="lowerLetter"/>
+      <w:lvlText w:val="%8."/>
+      <w:lvlJc w:val="left"/>
+      <w:pPr>
+        <w:ind w:left="5760" w:hanging="360"/>
+      </w:pPr>
+    </w:lvl>
+    <w:lvl w:ilvl="8" w:tplc="0416001B" w:tentative="1">
+      <w:start w:val="1"/>
+      <w:numFmt w:val="lowerRoman"/>
+      <w:lvlText w:val="%9."/>
+      <w:lvlJc w:val="right"/>
+      <w:pPr>
+        <w:ind w:left="6480" w:hanging="180"/>
+      </w:pPr>
+    </w:lvl>
+  </w:abstractNum>
+  <w:num w:numId="1" w16cid:durableId="784496246">
+    <w:abstractNumId w:val="0"/>
+  </w:num>
+</w:numbering>
 </file>
 
 <file path=word/styles.xml><?xml version="1.0" encoding="utf-8"?>
@@ -918,6 +1297,7 @@
   <w:style w:type="paragraph" w:default="1" w:styleId="Normal">
     <w:name w:val="Normal"/>
     <w:qFormat/>
+    <w:rsid w:val="004E4F64"/>
   </w:style>
   <w:style w:type="paragraph" w:styleId="Ttulo1">
     <w:name w:val="heading 1"/>
@@ -1009,6 +1389,7 @@
   <w:style w:type="character" w:default="1" w:styleId="Fontepargpadro">
     <w:name w:val="Default Paragraph Font"/>
     <w:uiPriority w:val="1"/>
+    <w:semiHidden/>
     <w:unhideWhenUsed/>
   </w:style>
   <w:style w:type="table" w:default="1" w:styleId="Tabelanormal">
@@ -1083,6 +1464,17 @@
       <w:iCs/>
       <w:color w:val="2F5496" w:themeColor="accent1" w:themeShade="BF"/>
     </w:rPr>
+  </w:style>
+  <w:style w:type="paragraph" w:styleId="PargrafodaLista">
+    <w:name w:val="List Paragraph"/>
+    <w:basedOn w:val="Normal"/>
+    <w:uiPriority w:val="34"/>
+    <w:qFormat/>
+    <w:rsid w:val="009109AD"/>
+    <w:pPr>
+      <w:ind w:left="720"/>
+      <w:contextualSpacing/>
+    </w:pPr>
   </w:style>
 </w:styles>
 </file>

</xml_diff>